<commit_message>
Change screenshot of cartridge path
</commit_message>
<xml_diff>
--- a/documentation/Algolia Integration Guide for SFRA V20_1.docx
+++ b/documentation/Algolia Integration Guide for SFRA V20_1.docx
@@ -83,12 +83,12 @@
           <wp:inline distB="114300" distT="114300" distL="114300" distR="114300">
             <wp:extent cx="3695700" cy="914777"/>
             <wp:effectExtent b="0" l="0" r="0" t="0"/>
-            <wp:docPr id="1084" name="image10.png"/>
+            <wp:docPr id="1084" name="image18.png"/>
             <a:graphic>
               <a:graphicData uri="http://schemas.openxmlformats.org/drawingml/2006/picture">
                 <pic:pic>
                   <pic:nvPicPr>
-                    <pic:cNvPr id="0" name="image10.png"/>
+                    <pic:cNvPr id="0" name="image18.png"/>
                     <pic:cNvPicPr preferRelativeResize="0"/>
                   </pic:nvPicPr>
                   <pic:blipFill>
@@ -351,12 +351,12 @@
           <wp:inline distB="0" distT="0" distL="114300" distR="114300">
             <wp:extent cx="2483499" cy="604838"/>
             <wp:effectExtent b="0" l="0" r="0" t="0"/>
-            <wp:docPr id="1086" name="image15.png"/>
+            <wp:docPr id="1086" name="image8.png"/>
             <a:graphic>
               <a:graphicData uri="http://schemas.openxmlformats.org/drawingml/2006/picture">
                 <pic:pic>
                   <pic:nvPicPr>
-                    <pic:cNvPr id="0" name="image15.png"/>
+                    <pic:cNvPr id="0" name="image8.png"/>
                     <pic:cNvPicPr preferRelativeResize="0"/>
                   </pic:nvPicPr>
                   <pic:blipFill>
@@ -4310,12 +4310,12 @@
           <wp:inline distB="0" distT="0" distL="0" distR="0">
             <wp:extent cx="2781935" cy="2908300"/>
             <wp:effectExtent b="0" l="0" r="0" t="0"/>
-            <wp:docPr id="1085" name="image11.png"/>
+            <wp:docPr id="1085" name="image12.png"/>
             <a:graphic>
               <a:graphicData uri="http://schemas.openxmlformats.org/drawingml/2006/picture">
                 <pic:pic>
                   <pic:nvPicPr>
-                    <pic:cNvPr id="0" name="image11.png"/>
+                    <pic:cNvPr id="0" name="image12.png"/>
                     <pic:cNvPicPr preferRelativeResize="0"/>
                   </pic:nvPicPr>
                   <pic:blipFill>
@@ -4367,12 +4367,12 @@
           <wp:inline distB="0" distT="0" distL="0" distR="0">
             <wp:extent cx="3534864" cy="4862513"/>
             <wp:effectExtent b="0" l="0" r="0" t="0"/>
-            <wp:docPr id="1088" name="image13.png"/>
+            <wp:docPr id="1088" name="image1.png"/>
             <a:graphic>
               <a:graphicData uri="http://schemas.openxmlformats.org/drawingml/2006/picture">
                 <pic:pic>
                   <pic:nvPicPr>
-                    <pic:cNvPr id="0" name="image13.png"/>
+                    <pic:cNvPr id="0" name="image1.png"/>
                     <pic:cNvPicPr preferRelativeResize="0"/>
                   </pic:nvPicPr>
                   <pic:blipFill>
@@ -4466,12 +4466,12 @@
           <wp:inline distB="114300" distT="114300" distL="114300" distR="114300">
             <wp:extent cx="5943600" cy="3035300"/>
             <wp:effectExtent b="12700" l="12700" r="12700" t="12700"/>
-            <wp:docPr id="1087" name="image1.png"/>
+            <wp:docPr id="1087" name="image9.png"/>
             <a:graphic>
               <a:graphicData uri="http://schemas.openxmlformats.org/drawingml/2006/picture">
                 <pic:pic>
                   <pic:nvPicPr>
-                    <pic:cNvPr id="0" name="image1.png"/>
+                    <pic:cNvPr id="0" name="image9.png"/>
                     <pic:cNvPicPr preferRelativeResize="0"/>
                   </pic:nvPicPr>
                   <pic:blipFill>
@@ -4524,20 +4524,19 @@
         </w:rPr>
         <w:t xml:space="preserve">.</w:t>
         <w:br w:type="textWrapping"/>
-        <w:br w:type="textWrapping"/>
       </w:r>
       <w:r>
         <w:rPr/>
         <w:drawing>
           <wp:inline distB="114300" distT="114300" distL="114300" distR="114300">
-            <wp:extent cx="5943600" cy="3530600"/>
+            <wp:extent cx="5943600" cy="3251200"/>
             <wp:effectExtent b="12700" l="12700" r="12700" t="12700"/>
-            <wp:docPr id="1090" name="image18.png"/>
+            <wp:docPr id="1099" name="image24.png"/>
             <a:graphic>
               <a:graphicData uri="http://schemas.openxmlformats.org/drawingml/2006/picture">
                 <pic:pic>
                   <pic:nvPicPr>
-                    <pic:cNvPr id="0" name="image18.png"/>
+                    <pic:cNvPr id="0" name="image24.png"/>
                     <pic:cNvPicPr preferRelativeResize="0"/>
                   </pic:nvPicPr>
                   <pic:blipFill>
@@ -4550,7 +4549,7 @@
                   <pic:spPr>
                     <a:xfrm>
                       <a:off x="0" y="0"/>
-                      <a:ext cx="5943600" cy="3530600"/>
+                      <a:ext cx="5943600" cy="3251200"/>
                     </a:xfrm>
                     <a:prstGeom prst="rect"/>
                     <a:ln w="12700">
@@ -4571,6 +4570,7 @@
           <w:rtl w:val="0"/>
         </w:rPr>
         <w:br w:type="textWrapping"/>
+        <w:br w:type="textWrapping"/>
       </w:r>
       <w:r>
         <w:rPr>
@@ -4602,12 +4602,12 @@
           <wp:inline distB="114300" distT="114300" distL="114300" distR="114300">
             <wp:extent cx="5943600" cy="3035300"/>
             <wp:effectExtent b="12700" l="12700" r="12700" t="12700"/>
-            <wp:docPr id="1089" name="image14.png"/>
+            <wp:docPr id="1089" name="image11.png"/>
             <a:graphic>
               <a:graphicData uri="http://schemas.openxmlformats.org/drawingml/2006/picture">
                 <pic:pic>
                   <pic:nvPicPr>
-                    <pic:cNvPr id="0" name="image14.png"/>
+                    <pic:cNvPr id="0" name="image11.png"/>
                     <pic:cNvPicPr preferRelativeResize="0"/>
                   </pic:nvPicPr>
                   <pic:blipFill>
@@ -4668,12 +4668,12 @@
           <wp:inline distB="114300" distT="114300" distL="114300" distR="114300">
             <wp:extent cx="5943600" cy="3022600"/>
             <wp:effectExtent b="12700" l="12700" r="12700" t="12700"/>
-            <wp:docPr id="1092" name="image4.png"/>
+            <wp:docPr id="1091" name="image6.png"/>
             <a:graphic>
               <a:graphicData uri="http://schemas.openxmlformats.org/drawingml/2006/picture">
                 <pic:pic>
                   <pic:nvPicPr>
-                    <pic:cNvPr id="0" name="image4.png"/>
+                    <pic:cNvPr id="0" name="image6.png"/>
                     <pic:cNvPicPr preferRelativeResize="0"/>
                   </pic:nvPicPr>
                   <pic:blipFill>
@@ -4813,12 +4813,12 @@
           <wp:inline distB="114300" distT="114300" distL="114300" distR="114300">
             <wp:extent cx="5943600" cy="3048000"/>
             <wp:effectExtent b="12700" l="12700" r="12700" t="12700"/>
-            <wp:docPr id="1091" name="image21.png"/>
+            <wp:docPr id="1090" name="image4.png"/>
             <a:graphic>
               <a:graphicData uri="http://schemas.openxmlformats.org/drawingml/2006/picture">
                 <pic:pic>
                   <pic:nvPicPr>
-                    <pic:cNvPr id="0" name="image21.png"/>
+                    <pic:cNvPr id="0" name="image4.png"/>
                     <pic:cNvPicPr preferRelativeResize="0"/>
                   </pic:nvPicPr>
                   <pic:blipFill>
@@ -4946,12 +4946,12 @@
           <wp:inline distB="114300" distT="114300" distL="114300" distR="114300">
             <wp:extent cx="5943600" cy="1879600"/>
             <wp:effectExtent b="12700" l="12700" r="12700" t="12700"/>
-            <wp:docPr id="1095" name="image19.png"/>
+            <wp:docPr id="1094" name="image13.png"/>
             <a:graphic>
               <a:graphicData uri="http://schemas.openxmlformats.org/drawingml/2006/picture">
                 <pic:pic>
                   <pic:nvPicPr>
-                    <pic:cNvPr id="0" name="image19.png"/>
+                    <pic:cNvPr id="0" name="image13.png"/>
                     <pic:cNvPicPr preferRelativeResize="0"/>
                   </pic:nvPicPr>
                   <pic:blipFill>
@@ -5027,12 +5027,12 @@
           <wp:inline distB="114300" distT="114300" distL="114300" distR="114300">
             <wp:extent cx="5943600" cy="2971800"/>
             <wp:effectExtent b="12700" l="12700" r="12700" t="12700"/>
-            <wp:docPr id="1093" name="image8.png"/>
+            <wp:docPr id="1092" name="image7.png"/>
             <a:graphic>
               <a:graphicData uri="http://schemas.openxmlformats.org/drawingml/2006/picture">
                 <pic:pic>
                   <pic:nvPicPr>
-                    <pic:cNvPr id="0" name="image8.png"/>
+                    <pic:cNvPr id="0" name="image7.png"/>
                     <pic:cNvPicPr preferRelativeResize="0"/>
                   </pic:nvPicPr>
                   <pic:blipFill>
@@ -6310,12 +6310,12 @@
           <wp:inline distB="114300" distT="114300" distL="114300" distR="114300">
             <wp:extent cx="5943600" cy="1981200"/>
             <wp:effectExtent b="12700" l="12700" r="12700" t="12700"/>
-            <wp:docPr id="1094" name="image3.png"/>
+            <wp:docPr id="1093" name="image20.png"/>
             <a:graphic>
               <a:graphicData uri="http://schemas.openxmlformats.org/drawingml/2006/picture">
                 <pic:pic>
                   <pic:nvPicPr>
-                    <pic:cNvPr id="0" name="image3.png"/>
+                    <pic:cNvPr id="0" name="image20.png"/>
                     <pic:cNvPicPr preferRelativeResize="0"/>
                   </pic:nvPicPr>
                   <pic:blipFill>
@@ -6456,12 +6456,12 @@
           <wp:inline distB="114300" distT="114300" distL="114300" distR="114300">
             <wp:extent cx="5943600" cy="1701800"/>
             <wp:effectExtent b="12700" l="12700" r="12700" t="12700"/>
-            <wp:docPr id="1096" name="image5.png"/>
+            <wp:docPr id="1095" name="image14.png"/>
             <a:graphic>
               <a:graphicData uri="http://schemas.openxmlformats.org/drawingml/2006/picture">
                 <pic:pic>
                   <pic:nvPicPr>
-                    <pic:cNvPr id="0" name="image5.png"/>
+                    <pic:cNvPr id="0" name="image14.png"/>
                     <pic:cNvPicPr preferRelativeResize="0"/>
                   </pic:nvPicPr>
                   <pic:blipFill>
@@ -6551,12 +6551,12 @@
           <wp:inline distB="114300" distT="114300" distL="114300" distR="114300">
             <wp:extent cx="5943600" cy="1854200"/>
             <wp:effectExtent b="12700" l="12700" r="12700" t="12700"/>
-            <wp:docPr id="1097" name="image9.png"/>
+            <wp:docPr id="1096" name="image17.png"/>
             <a:graphic>
               <a:graphicData uri="http://schemas.openxmlformats.org/drawingml/2006/picture">
                 <pic:pic>
                   <pic:nvPicPr>
-                    <pic:cNvPr id="0" name="image9.png"/>
+                    <pic:cNvPr id="0" name="image17.png"/>
                     <pic:cNvPicPr preferRelativeResize="0"/>
                   </pic:nvPicPr>
                   <pic:blipFill>
@@ -6632,12 +6632,12 @@
           <wp:inline distB="114300" distT="114300" distL="114300" distR="114300">
             <wp:extent cx="5943600" cy="3060700"/>
             <wp:effectExtent b="12700" l="12700" r="12700" t="12700"/>
-            <wp:docPr id="1098" name="image20.png"/>
+            <wp:docPr id="1097" name="image19.png"/>
             <a:graphic>
               <a:graphicData uri="http://schemas.openxmlformats.org/drawingml/2006/picture">
                 <pic:pic>
                   <pic:nvPicPr>
-                    <pic:cNvPr id="0" name="image20.png"/>
+                    <pic:cNvPr id="0" name="image19.png"/>
                     <pic:cNvPicPr preferRelativeResize="0"/>
                   </pic:nvPicPr>
                   <pic:blipFill>
@@ -6842,12 +6842,12 @@
           <wp:inline distB="114300" distT="114300" distL="114300" distR="114300">
             <wp:extent cx="5943600" cy="1752600"/>
             <wp:effectExtent b="0" l="0" r="0" t="0"/>
-            <wp:docPr id="1099" name="image24.png"/>
+            <wp:docPr id="1098" name="image23.png"/>
             <a:graphic>
               <a:graphicData uri="http://schemas.openxmlformats.org/drawingml/2006/picture">
                 <pic:pic>
                   <pic:nvPicPr>
-                    <pic:cNvPr id="0" name="image24.png"/>
+                    <pic:cNvPr id="0" name="image23.png"/>
                     <pic:cNvPicPr preferRelativeResize="0"/>
                   </pic:nvPicPr>
                   <pic:blipFill>
@@ -7418,12 +7418,12 @@
           <wp:inline distB="114300" distT="114300" distL="114300" distR="114300">
             <wp:extent cx="5943600" cy="2997200"/>
             <wp:effectExtent b="0" l="0" r="0" t="0"/>
-            <wp:docPr id="1100" name="image22.png"/>
+            <wp:docPr id="1100" name="image25.png"/>
             <a:graphic>
               <a:graphicData uri="http://schemas.openxmlformats.org/drawingml/2006/picture">
                 <pic:pic>
                   <pic:nvPicPr>
-                    <pic:cNvPr id="0" name="image22.png"/>
+                    <pic:cNvPr id="0" name="image25.png"/>
                     <pic:cNvPicPr preferRelativeResize="0"/>
                   </pic:nvPicPr>
                   <pic:blipFill>
@@ -7464,12 +7464,12 @@
           <wp:inline distB="114300" distT="114300" distL="114300" distR="114300">
             <wp:extent cx="5943600" cy="1130300"/>
             <wp:effectExtent b="0" l="0" r="0" t="0"/>
-            <wp:docPr id="1101" name="image26.png"/>
+            <wp:docPr id="1101" name="image21.png"/>
             <a:graphic>
               <a:graphicData uri="http://schemas.openxmlformats.org/drawingml/2006/picture">
                 <pic:pic>
                   <pic:nvPicPr>
-                    <pic:cNvPr id="0" name="image26.png"/>
+                    <pic:cNvPr id="0" name="image21.png"/>
                     <pic:cNvPicPr preferRelativeResize="0"/>
                   </pic:nvPicPr>
                   <pic:blipFill>
@@ -7728,12 +7728,12 @@
           <wp:inline distB="114300" distT="114300" distL="114300" distR="114300">
             <wp:extent cx="5943600" cy="2298700"/>
             <wp:effectExtent b="0" l="0" r="0" t="0"/>
-            <wp:docPr id="1102" name="image6.png"/>
+            <wp:docPr id="1102" name="image22.png"/>
             <a:graphic>
               <a:graphicData uri="http://schemas.openxmlformats.org/drawingml/2006/picture">
                 <pic:pic>
                   <pic:nvPicPr>
-                    <pic:cNvPr id="0" name="image6.png"/>
+                    <pic:cNvPr id="0" name="image22.png"/>
                     <pic:cNvPicPr preferRelativeResize="0"/>
                   </pic:nvPicPr>
                   <pic:blipFill>
@@ -8068,12 +8068,12 @@
           <wp:inline distB="114300" distT="114300" distL="114300" distR="114300">
             <wp:extent cx="5943600" cy="4838700"/>
             <wp:effectExtent b="12700" l="12700" r="12700" t="12700"/>
-            <wp:docPr id="1103" name="image23.png"/>
+            <wp:docPr id="1103" name="image26.png"/>
             <a:graphic>
               <a:graphicData uri="http://schemas.openxmlformats.org/drawingml/2006/picture">
                 <pic:pic>
                   <pic:nvPicPr>
-                    <pic:cNvPr id="0" name="image23.png"/>
+                    <pic:cNvPr id="0" name="image26.png"/>
                     <pic:cNvPicPr preferRelativeResize="0"/>
                   </pic:nvPicPr>
                   <pic:blipFill>
@@ -8575,12 +8575,12 @@
           <wp:inline distB="114300" distT="114300" distL="114300" distR="114300">
             <wp:extent cx="5943600" cy="2565400"/>
             <wp:effectExtent b="12700" l="12700" r="12700" t="12700"/>
-            <wp:docPr id="1078" name="image17.png"/>
+            <wp:docPr id="1078" name="image5.png"/>
             <a:graphic>
               <a:graphicData uri="http://schemas.openxmlformats.org/drawingml/2006/picture">
                 <pic:pic>
                   <pic:nvPicPr>
-                    <pic:cNvPr id="0" name="image17.png"/>
+                    <pic:cNvPr id="0" name="image5.png"/>
                     <pic:cNvPicPr preferRelativeResize="0"/>
                   </pic:nvPicPr>
                   <pic:blipFill>
@@ -8773,12 +8773,12 @@
           <wp:inline distB="114300" distT="114300" distL="114300" distR="114300">
             <wp:extent cx="5943600" cy="3797300"/>
             <wp:effectExtent b="12700" l="12700" r="12700" t="12700"/>
-            <wp:docPr id="1079" name="image12.png"/>
+            <wp:docPr id="1079" name="image15.png"/>
             <a:graphic>
               <a:graphicData uri="http://schemas.openxmlformats.org/drawingml/2006/picture">
                 <pic:pic>
                   <pic:nvPicPr>
-                    <pic:cNvPr id="0" name="image12.png"/>
+                    <pic:cNvPr id="0" name="image15.png"/>
                     <pic:cNvPicPr preferRelativeResize="0"/>
                   </pic:nvPicPr>
                   <pic:blipFill>
@@ -8959,12 +8959,12 @@
           <wp:inline distB="114300" distT="114300" distL="114300" distR="114300">
             <wp:extent cx="5943600" cy="1206500"/>
             <wp:effectExtent b="12700" l="12700" r="12700" t="12700"/>
-            <wp:docPr id="1080" name="image25.png"/>
+            <wp:docPr id="1080" name="image10.png"/>
             <a:graphic>
               <a:graphicData uri="http://schemas.openxmlformats.org/drawingml/2006/picture">
                 <pic:pic>
                   <pic:nvPicPr>
-                    <pic:cNvPr id="0" name="image25.png"/>
+                    <pic:cNvPr id="0" name="image10.png"/>
                     <pic:cNvPicPr preferRelativeResize="0"/>
                   </pic:nvPicPr>
                   <pic:blipFill>
@@ -11572,12 +11572,12 @@
           <wp:inline distB="114300" distT="114300" distL="114300" distR="114300">
             <wp:extent cx="5943600" cy="1651000"/>
             <wp:effectExtent b="12700" l="12700" r="12700" t="12700"/>
-            <wp:docPr id="1081" name="image7.png"/>
+            <wp:docPr id="1081" name="image3.png"/>
             <a:graphic>
               <a:graphicData uri="http://schemas.openxmlformats.org/drawingml/2006/picture">
                 <pic:pic>
                   <pic:nvPicPr>
-                    <pic:cNvPr id="0" name="image7.png"/>
+                    <pic:cNvPr id="0" name="image3.png"/>
                     <pic:cNvPicPr preferRelativeResize="0"/>
                   </pic:nvPicPr>
                   <pic:blipFill>
@@ -11689,12 +11689,12 @@
           <wp:inline distB="114300" distT="114300" distL="114300" distR="114300">
             <wp:extent cx="5943600" cy="7023100"/>
             <wp:effectExtent b="12700" l="12700" r="12700" t="12700"/>
-            <wp:docPr id="1082" name="image2.png"/>
+            <wp:docPr id="1082" name="image16.png"/>
             <a:graphic>
               <a:graphicData uri="http://schemas.openxmlformats.org/drawingml/2006/picture">
                 <pic:pic>
                   <pic:nvPicPr>
-                    <pic:cNvPr id="0" name="image2.png"/>
+                    <pic:cNvPr id="0" name="image16.png"/>
                     <pic:cNvPicPr preferRelativeResize="0"/>
                   </pic:nvPicPr>
                   <pic:blipFill>
@@ -12692,12 +12692,12 @@
           <wp:inline distB="114300" distT="114300" distL="114300" distR="114300">
             <wp:extent cx="5943600" cy="965200"/>
             <wp:effectExtent b="12700" l="12700" r="12700" t="12700"/>
-            <wp:docPr id="1083" name="image16.png"/>
+            <wp:docPr id="1083" name="image2.png"/>
             <a:graphic>
               <a:graphicData uri="http://schemas.openxmlformats.org/drawingml/2006/picture">
                 <pic:pic>
                   <pic:nvPicPr>
-                    <pic:cNvPr id="0" name="image16.png"/>
+                    <pic:cNvPr id="0" name="image2.png"/>
                     <pic:cNvPicPr preferRelativeResize="0"/>
                   </pic:nvPicPr>
                   <pic:blipFill>
@@ -16270,7 +16270,7 @@
 
 <file path=customXML/item1.xml><?xml version="1.0" encoding="utf-8"?>
 <go:gDocsCustomXmlDataStorage xmlns:go="http://customooxmlschemas.google.com/" xmlns:r="http://schemas.openxmlformats.org/officeDocument/2006/relationships">
-  <go:docsCustomData xmlns:go="http://customooxmlschemas.google.com/" roundtripDataSignature="AMtx7mhfwy073feOgECfLTo4RZ2/Amjd5w==">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</go:docsCustomData>
+  <go:docsCustomData xmlns:go="http://customooxmlschemas.google.com/" roundtripDataSignature="AMtx7mhfwy073feOgECfLTo4RZ2/Amjd5w==">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</go:docsCustomData>
 </go:gDocsCustomXmlDataStorage>
 </file>
 

</xml_diff>